<commit_message>
Update notes on Web Scraping (16 Jan)
</commit_message>
<xml_diff>
--- a/Web Scraping notes.docx
+++ b/Web Scraping notes.docx
@@ -5,6 +5,25 @@
     <w:p>
       <w:r>
         <w:t>Web Scraping notes</w:t>
+      </w:r>
+    </w:p>
+    <w:p>
+      <w:pPr>
+        <w:rPr>
+          <w:b/>
+          <w:bCs/>
+          <w:sz w:val="32"/>
+          <w:szCs w:val="32"/>
+        </w:rPr>
+      </w:pPr>
+      <w:r>
+        <w:rPr>
+          <w:b/>
+          <w:bCs/>
+          <w:sz w:val="32"/>
+          <w:szCs w:val="32"/>
+        </w:rPr>
+        <w:t>Real Python online guide</w:t>
       </w:r>
     </w:p>
     <w:p>
@@ -699,17 +718,14 @@
         </w:numPr>
       </w:pPr>
       <w:r>
+        <w:lastRenderedPageBreak/>
         <w:t xml:space="preserve">Variety </w:t>
       </w:r>
       <w:r>
         <w:sym w:font="Wingdings" w:char="F0E0"/>
       </w:r>
       <w:r>
-        <w:t xml:space="preserve"> Different designs and structures of data for each website. Even though some websites may follow a general structure that repeats itself, every website is unique and </w:t>
-      </w:r>
-      <w:r>
-        <w:lastRenderedPageBreak/>
-        <w:t>would require personal attention when crafting the web scraper if you want to extract information from each website.</w:t>
+        <w:t xml:space="preserve"> Different designs and structures of data for each website. Even though some websites may follow a general structure that repeats itself, every website is unique and would require personal attention when crafting the web scraper if you want to extract information from each website.</w:t>
       </w:r>
     </w:p>
     <w:p>
@@ -1150,6 +1166,552 @@
     </w:p>
     <w:p/>
     <w:p/>
+    <w:p/>
+    <w:p/>
+    <w:p>
+      <w:pPr>
+        <w:rPr>
+          <w:b/>
+          <w:bCs/>
+          <w:sz w:val="32"/>
+          <w:szCs w:val="32"/>
+        </w:rPr>
+      </w:pPr>
+      <w:r>
+        <w:rPr>
+          <w:b/>
+          <w:bCs/>
+          <w:sz w:val="32"/>
+          <w:szCs w:val="32"/>
+        </w:rPr>
+        <w:lastRenderedPageBreak/>
+        <w:t>Udemy Web Scraping course</w:t>
+      </w:r>
+    </w:p>
+    <w:p>
+      <w:pPr>
+        <w:rPr>
+          <w:b/>
+          <w:bCs/>
+          <w:u w:val="single"/>
+        </w:rPr>
+      </w:pPr>
+      <w:r>
+        <w:rPr>
+          <w:b/>
+          <w:bCs/>
+          <w:u w:val="single"/>
+        </w:rPr>
+        <w:t>Introduction</w:t>
+      </w:r>
+    </w:p>
+    <w:p>
+      <w:r>
+        <w:t>What is the best web scraping library? BS4 vs Selenium vs Scrapy</w:t>
+      </w:r>
+    </w:p>
+    <w:p>
+      <w:pPr>
+        <w:pStyle w:val="ListParagraph"/>
+        <w:numPr>
+          <w:ilvl w:val="0"/>
+          <w:numId w:val="1"/>
+        </w:numPr>
+      </w:pPr>
+      <w:r>
+        <w:t xml:space="preserve">Beautiful soup </w:t>
+      </w:r>
+    </w:p>
+    <w:p>
+      <w:pPr>
+        <w:pStyle w:val="ListParagraph"/>
+        <w:numPr>
+          <w:ilvl w:val="1"/>
+          <w:numId w:val="1"/>
+        </w:numPr>
+      </w:pPr>
+      <w:r>
+        <w:t xml:space="preserve">Can pull data out of html and xml file, easier </w:t>
+      </w:r>
+      <w:proofErr w:type="spellStart"/>
+      <w:r>
+        <w:t>webscraping</w:t>
+      </w:r>
+      <w:proofErr w:type="spellEnd"/>
+      <w:r>
+        <w:t xml:space="preserve"> library and most suitable for </w:t>
+      </w:r>
+      <w:proofErr w:type="gramStart"/>
+      <w:r>
+        <w:t>beginners</w:t>
+      </w:r>
+      <w:proofErr w:type="gramEnd"/>
+    </w:p>
+    <w:p>
+      <w:pPr>
+        <w:pStyle w:val="ListParagraph"/>
+        <w:numPr>
+          <w:ilvl w:val="1"/>
+          <w:numId w:val="1"/>
+        </w:numPr>
+      </w:pPr>
+      <w:r>
+        <w:t xml:space="preserve">Only need 2 libraries, request and </w:t>
+      </w:r>
+      <w:proofErr w:type="spellStart"/>
+      <w:r>
+        <w:t>beautifulsoup</w:t>
+      </w:r>
+      <w:proofErr w:type="spellEnd"/>
+    </w:p>
+    <w:p>
+      <w:pPr>
+        <w:pStyle w:val="ListParagraph"/>
+        <w:numPr>
+          <w:ilvl w:val="1"/>
+          <w:numId w:val="1"/>
+        </w:numPr>
+      </w:pPr>
+      <w:r>
+        <w:t xml:space="preserve">No </w:t>
+      </w:r>
+      <w:proofErr w:type="spellStart"/>
+      <w:r>
+        <w:t>Javascript</w:t>
+      </w:r>
+      <w:proofErr w:type="spellEnd"/>
+      <w:r>
+        <w:t xml:space="preserve"> support</w:t>
+      </w:r>
+    </w:p>
+    <w:p>
+      <w:pPr>
+        <w:pStyle w:val="ListParagraph"/>
+        <w:numPr>
+          <w:ilvl w:val="1"/>
+          <w:numId w:val="1"/>
+        </w:numPr>
+      </w:pPr>
+      <w:r>
+        <w:t xml:space="preserve">Inefficient, complicated to transfer code between </w:t>
+      </w:r>
+      <w:proofErr w:type="gramStart"/>
+      <w:r>
+        <w:t>projects</w:t>
+      </w:r>
+      <w:proofErr w:type="gramEnd"/>
+    </w:p>
+    <w:p>
+      <w:pPr>
+        <w:pStyle w:val="ListParagraph"/>
+        <w:numPr>
+          <w:ilvl w:val="0"/>
+          <w:numId w:val="1"/>
+        </w:numPr>
+      </w:pPr>
+      <w:r>
+        <w:t>Selenium</w:t>
+      </w:r>
+    </w:p>
+    <w:p>
+      <w:pPr>
+        <w:pStyle w:val="ListParagraph"/>
+        <w:numPr>
+          <w:ilvl w:val="1"/>
+          <w:numId w:val="1"/>
+        </w:numPr>
+      </w:pPr>
+      <w:r>
+        <w:t>Wasn’t designed for web scraping, was made for testing websites.</w:t>
+      </w:r>
+    </w:p>
+    <w:p>
+      <w:pPr>
+        <w:pStyle w:val="ListParagraph"/>
+        <w:numPr>
+          <w:ilvl w:val="1"/>
+          <w:numId w:val="1"/>
+        </w:numPr>
+      </w:pPr>
+      <w:r>
+        <w:t xml:space="preserve">Works with </w:t>
+      </w:r>
+      <w:proofErr w:type="spellStart"/>
+      <w:r>
+        <w:t>javascript</w:t>
+      </w:r>
+      <w:proofErr w:type="spellEnd"/>
+      <w:r>
+        <w:t xml:space="preserve">, one of the best libraries with </w:t>
+      </w:r>
+      <w:proofErr w:type="spellStart"/>
+      <w:r>
+        <w:t>Javascript</w:t>
+      </w:r>
+      <w:proofErr w:type="spellEnd"/>
+    </w:p>
+    <w:p>
+      <w:pPr>
+        <w:pStyle w:val="ListParagraph"/>
+        <w:numPr>
+          <w:ilvl w:val="1"/>
+          <w:numId w:val="1"/>
+        </w:numPr>
+      </w:pPr>
+      <w:r>
+        <w:t xml:space="preserve">Easier to learn than </w:t>
+      </w:r>
+      <w:proofErr w:type="gramStart"/>
+      <w:r>
+        <w:t>Scrapy</w:t>
+      </w:r>
+      <w:proofErr w:type="gramEnd"/>
+    </w:p>
+    <w:p>
+      <w:pPr>
+        <w:pStyle w:val="ListParagraph"/>
+        <w:numPr>
+          <w:ilvl w:val="1"/>
+          <w:numId w:val="1"/>
+        </w:numPr>
+      </w:pPr>
+      <w:r>
+        <w:t xml:space="preserve">Slow, web scraping with selenium is slower than http </w:t>
+      </w:r>
+      <w:proofErr w:type="gramStart"/>
+      <w:r>
+        <w:t>requests</w:t>
+      </w:r>
+      <w:proofErr w:type="gramEnd"/>
+    </w:p>
+    <w:p>
+      <w:pPr>
+        <w:pStyle w:val="ListParagraph"/>
+        <w:numPr>
+          <w:ilvl w:val="2"/>
+          <w:numId w:val="1"/>
+        </w:numPr>
+      </w:pPr>
+      <w:r>
+        <w:t>How slow?</w:t>
+      </w:r>
+    </w:p>
+    <w:p>
+      <w:pPr>
+        <w:pStyle w:val="ListParagraph"/>
+        <w:numPr>
+          <w:ilvl w:val="0"/>
+          <w:numId w:val="1"/>
+        </w:numPr>
+      </w:pPr>
+      <w:r>
+        <w:t>Scrapy</w:t>
+      </w:r>
+    </w:p>
+    <w:p>
+      <w:pPr>
+        <w:pStyle w:val="ListParagraph"/>
+        <w:numPr>
+          <w:ilvl w:val="1"/>
+          <w:numId w:val="1"/>
+        </w:numPr>
+      </w:pPr>
+      <w:r>
+        <w:t xml:space="preserve">Written completely in </w:t>
+      </w:r>
+      <w:proofErr w:type="gramStart"/>
+      <w:r>
+        <w:t>python</w:t>
+      </w:r>
+      <w:proofErr w:type="gramEnd"/>
+    </w:p>
+    <w:p>
+      <w:pPr>
+        <w:pStyle w:val="ListParagraph"/>
+        <w:numPr>
+          <w:ilvl w:val="1"/>
+          <w:numId w:val="1"/>
+        </w:numPr>
+      </w:pPr>
+      <w:r>
+        <w:t xml:space="preserve">Harder to learn than both beautiful soup and </w:t>
+      </w:r>
+      <w:proofErr w:type="gramStart"/>
+      <w:r>
+        <w:t>selenium</w:t>
+      </w:r>
+      <w:proofErr w:type="gramEnd"/>
+    </w:p>
+    <w:p>
+      <w:pPr>
+        <w:pStyle w:val="ListParagraph"/>
+        <w:numPr>
+          <w:ilvl w:val="1"/>
+          <w:numId w:val="1"/>
+        </w:numPr>
+      </w:pPr>
+      <w:r>
+        <w:t xml:space="preserve">Fast, don’t have to make requests one at a </w:t>
+      </w:r>
+      <w:proofErr w:type="gramStart"/>
+      <w:r>
+        <w:t>time</w:t>
+      </w:r>
+      <w:proofErr w:type="gramEnd"/>
+    </w:p>
+    <w:p>
+      <w:pPr>
+        <w:pStyle w:val="ListParagraph"/>
+        <w:numPr>
+          <w:ilvl w:val="1"/>
+          <w:numId w:val="1"/>
+        </w:numPr>
+      </w:pPr>
+      <w:r>
+        <w:t>Most complete framework in python, easier store data in databases</w:t>
+      </w:r>
+    </w:p>
+    <w:p>
+      <w:pPr>
+        <w:pStyle w:val="ListParagraph"/>
+        <w:numPr>
+          <w:ilvl w:val="0"/>
+          <w:numId w:val="1"/>
+        </w:numPr>
+      </w:pPr>
+      <w:r>
+        <w:t>Which is the best?</w:t>
+      </w:r>
+    </w:p>
+    <w:p>
+      <w:pPr>
+        <w:pStyle w:val="ListParagraph"/>
+        <w:numPr>
+          <w:ilvl w:val="1"/>
+          <w:numId w:val="1"/>
+        </w:numPr>
+      </w:pPr>
+      <w:proofErr w:type="spellStart"/>
+      <w:r>
+        <w:t>Beautifulsoup</w:t>
+      </w:r>
+      <w:proofErr w:type="spellEnd"/>
+      <w:r>
+        <w:t xml:space="preserve"> is great for </w:t>
+      </w:r>
+      <w:proofErr w:type="gramStart"/>
+      <w:r>
+        <w:t>beginners</w:t>
+      </w:r>
+      <w:proofErr w:type="gramEnd"/>
+    </w:p>
+    <w:p>
+      <w:pPr>
+        <w:pStyle w:val="ListParagraph"/>
+        <w:numPr>
+          <w:ilvl w:val="1"/>
+          <w:numId w:val="1"/>
+        </w:numPr>
+      </w:pPr>
+      <w:r>
+        <w:t xml:space="preserve">Selenium is good for small </w:t>
+      </w:r>
+      <w:proofErr w:type="spellStart"/>
+      <w:r>
+        <w:t>Javascript</w:t>
+      </w:r>
+      <w:proofErr w:type="spellEnd"/>
+      <w:r>
+        <w:t xml:space="preserve"> projects where speed is not </w:t>
+      </w:r>
+      <w:proofErr w:type="gramStart"/>
+      <w:r>
+        <w:t>priority</w:t>
+      </w:r>
+      <w:proofErr w:type="gramEnd"/>
+    </w:p>
+    <w:p>
+      <w:pPr>
+        <w:pStyle w:val="ListParagraph"/>
+        <w:numPr>
+          <w:ilvl w:val="1"/>
+          <w:numId w:val="1"/>
+        </w:numPr>
+      </w:pPr>
+      <w:r>
+        <w:t xml:space="preserve">Scrapy is best for big projects where speed is a </w:t>
+      </w:r>
+      <w:proofErr w:type="gramStart"/>
+      <w:r>
+        <w:t>priority</w:t>
+      </w:r>
+      <w:proofErr w:type="gramEnd"/>
+    </w:p>
+    <w:p>
+      <w:r>
+        <w:t>Python basics for web scraping</w:t>
+      </w:r>
+    </w:p>
+    <w:p>
+      <w:pPr>
+        <w:pStyle w:val="ListParagraph"/>
+        <w:numPr>
+          <w:ilvl w:val="0"/>
+          <w:numId w:val="1"/>
+        </w:numPr>
+      </w:pPr>
+      <w:r>
+        <w:t>Lists</w:t>
+      </w:r>
+    </w:p>
+    <w:p>
+      <w:pPr>
+        <w:pStyle w:val="ListParagraph"/>
+        <w:numPr>
+          <w:ilvl w:val="1"/>
+          <w:numId w:val="1"/>
+        </w:numPr>
+      </w:pPr>
+      <w:r>
+        <w:t>0-based index</w:t>
+      </w:r>
+    </w:p>
+    <w:p>
+      <w:pPr>
+        <w:pStyle w:val="ListParagraph"/>
+        <w:numPr>
+          <w:ilvl w:val="1"/>
+          <w:numId w:val="1"/>
+        </w:numPr>
+      </w:pPr>
+      <w:r>
+        <w:t xml:space="preserve">Initialisation example: </w:t>
+      </w:r>
+      <w:r>
+        <w:t>states = ["California", "Texas", "Florida", "New York"]</w:t>
+      </w:r>
+    </w:p>
+    <w:p>
+      <w:pPr>
+        <w:pStyle w:val="ListParagraph"/>
+        <w:numPr>
+          <w:ilvl w:val="1"/>
+          <w:numId w:val="1"/>
+        </w:numPr>
+      </w:pPr>
+      <w:r>
+        <w:t xml:space="preserve">Access the each item with square-brackets: </w:t>
+      </w:r>
+      <w:proofErr w:type="gramStart"/>
+      <w:r>
+        <w:t>states[</w:t>
+      </w:r>
+      <w:proofErr w:type="gramEnd"/>
+      <w:r>
+        <w:t>0] give you first item, states[-1] give you last item</w:t>
+      </w:r>
+    </w:p>
+    <w:p>
+      <w:pPr>
+        <w:pStyle w:val="ListParagraph"/>
+        <w:numPr>
+          <w:ilvl w:val="0"/>
+          <w:numId w:val="1"/>
+        </w:numPr>
+      </w:pPr>
+      <w:r>
+        <w:t>For loops</w:t>
+      </w:r>
+    </w:p>
+    <w:p>
+      <w:pPr>
+        <w:pStyle w:val="ListParagraph"/>
+        <w:numPr>
+          <w:ilvl w:val="1"/>
+          <w:numId w:val="1"/>
+        </w:numPr>
+      </w:pPr>
+      <w:r>
+        <w:t>E.g. for state in states:</w:t>
+      </w:r>
+    </w:p>
+    <w:p>
+      <w:pPr>
+        <w:ind w:left="1440" w:firstLine="720"/>
+      </w:pPr>
+      <w:r>
+        <w:t>print(states)</w:t>
+      </w:r>
+    </w:p>
+    <w:p>
+      <w:pPr>
+        <w:pStyle w:val="ListParagraph"/>
+        <w:numPr>
+          <w:ilvl w:val="1"/>
+          <w:numId w:val="1"/>
+        </w:numPr>
+      </w:pPr>
+      <w:r>
+        <w:t>Based on indentation, very important, state can be renamed to anything, it represents each item in the “states” list</w:t>
+      </w:r>
+    </w:p>
+    <w:p>
+      <w:pPr>
+        <w:pStyle w:val="ListParagraph"/>
+        <w:numPr>
+          <w:ilvl w:val="0"/>
+          <w:numId w:val="1"/>
+        </w:numPr>
+      </w:pPr>
+      <w:r>
+        <w:t>If conditions</w:t>
+      </w:r>
+    </w:p>
+    <w:p>
+      <w:pPr>
+        <w:pStyle w:val="ListParagraph"/>
+        <w:numPr>
+          <w:ilvl w:val="1"/>
+          <w:numId w:val="1"/>
+        </w:numPr>
+      </w:pPr>
+      <w:r>
+        <w:t>Example: If state == “Florida”:</w:t>
+      </w:r>
+    </w:p>
+    <w:p>
+      <w:pPr>
+        <w:pStyle w:val="ListParagraph"/>
+        <w:numPr>
+          <w:ilvl w:val="1"/>
+          <w:numId w:val="1"/>
+        </w:numPr>
+      </w:pPr>
+      <w:r>
+        <w:t>No need for brackets, and the end of the condition is represented by a colon.</w:t>
+      </w:r>
+    </w:p>
+    <w:p>
+      <w:pPr>
+        <w:pStyle w:val="ListParagraph"/>
+        <w:numPr>
+          <w:ilvl w:val="2"/>
+          <w:numId w:val="1"/>
+        </w:numPr>
+      </w:pPr>
+      <w:r>
+        <w:t>What if you need more than 1 condition? &amp;&amp; and brackets?</w:t>
+      </w:r>
+    </w:p>
+    <w:p>
+      <w:pPr>
+        <w:pStyle w:val="ListParagraph"/>
+        <w:numPr>
+          <w:ilvl w:val="1"/>
+          <w:numId w:val="1"/>
+        </w:numPr>
+      </w:pPr>
+    </w:p>
     <w:sectPr>
       <w:pgSz w:w="11906" w:h="16838"/>
       <w:pgMar w:top="1440" w:right="1440" w:bottom="1440" w:left="1440" w:header="708" w:footer="708" w:gutter="0"/>
@@ -1476,7 +2038,7 @@
         <w:rFonts w:ascii="Wingdings" w:hAnsi="Wingdings" w:hint="default"/>
       </w:rPr>
     </w:lvl>
-    <w:lvl w:ilvl="3" w:tplc="48090001" w:tentative="1">
+    <w:lvl w:ilvl="3" w:tplc="48090001">
       <w:start w:val="1"/>
       <w:numFmt w:val="bullet"/>
       <w:lvlText w:val=""/>
@@ -1488,7 +2050,7 @@
         <w:rFonts w:ascii="Symbol" w:hAnsi="Symbol" w:hint="default"/>
       </w:rPr>
     </w:lvl>
-    <w:lvl w:ilvl="4" w:tplc="48090003" w:tentative="1">
+    <w:lvl w:ilvl="4" w:tplc="48090003">
       <w:start w:val="1"/>
       <w:numFmt w:val="bullet"/>
       <w:lvlText w:val="o"/>

</xml_diff>

<commit_message>
Update notes on Web Scraping (17 Jan)
</commit_message>
<xml_diff>
--- a/Web Scraping notes.docx
+++ b/Web Scraping notes.docx
@@ -87,30 +87,20 @@
         </w:numPr>
       </w:pPr>
       <w:r>
-        <w:t xml:space="preserve">Check the terms of service to ensure that you don’t violate any rules or potentially, any </w:t>
-      </w:r>
-      <w:proofErr w:type="gramStart"/>
-      <w:r>
-        <w:t>laws</w:t>
-      </w:r>
-      <w:proofErr w:type="gramEnd"/>
-    </w:p>
-    <w:p>
-      <w:pPr>
-        <w:pStyle w:val="ListParagraph"/>
-        <w:numPr>
-          <w:ilvl w:val="0"/>
-          <w:numId w:val="1"/>
-        </w:numPr>
-      </w:pPr>
-      <w:r>
-        <w:t xml:space="preserve">Alternatively, you can use their API (if they provide one) instead of scraping the </w:t>
-      </w:r>
-      <w:proofErr w:type="gramStart"/>
-      <w:r>
-        <w:t>site</w:t>
-      </w:r>
-      <w:proofErr w:type="gramEnd"/>
+        <w:t>Check the terms of service to ensure that you don’t violate any rules or potentially, any laws</w:t>
+      </w:r>
+    </w:p>
+    <w:p>
+      <w:pPr>
+        <w:pStyle w:val="ListParagraph"/>
+        <w:numPr>
+          <w:ilvl w:val="0"/>
+          <w:numId w:val="1"/>
+        </w:numPr>
+      </w:pPr>
+      <w:r>
+        <w:t>Alternatively, you can use their API (if they provide one) instead of scraping the site</w:t>
+      </w:r>
     </w:p>
     <w:p>
       <w:r>
@@ -168,29 +158,7 @@
           <w:kern w:val="0"/>
           <w14:ligatures w14:val="none"/>
         </w:rPr>
-        <w:t>Respect the Terms of Service (</w:t>
-      </w:r>
-      <w:proofErr w:type="spellStart"/>
-      <w:r>
-        <w:rPr>
-          <w:rFonts w:eastAsia="Times New Roman" w:cstheme="minorHAnsi"/>
-          <w:color w:val="3A4145"/>
-          <w:spacing w:val="2"/>
-          <w:kern w:val="0"/>
-          <w14:ligatures w14:val="none"/>
-        </w:rPr>
-        <w:t>ToS</w:t>
-      </w:r>
-      <w:proofErr w:type="spellEnd"/>
-      <w:r>
-        <w:rPr>
-          <w:rFonts w:eastAsia="Times New Roman" w:cstheme="minorHAnsi"/>
-          <w:color w:val="3A4145"/>
-          <w:spacing w:val="2"/>
-          <w:kern w:val="0"/>
-          <w14:ligatures w14:val="none"/>
-        </w:rPr>
-        <w:t>).</w:t>
+        <w:t>Respect the Terms of Service (ToS).</w:t>
       </w:r>
     </w:p>
     <w:p>
@@ -433,29 +401,7 @@
           <w:kern w:val="0"/>
           <w14:ligatures w14:val="none"/>
         </w:rPr>
-        <w:t xml:space="preserve">If </w:t>
-      </w:r>
-      <w:proofErr w:type="spellStart"/>
-      <w:r>
-        <w:rPr>
-          <w:rFonts w:eastAsia="Times New Roman" w:cstheme="minorHAnsi"/>
-          <w:color w:val="3A4145"/>
-          <w:spacing w:val="2"/>
-          <w:kern w:val="0"/>
-          <w14:ligatures w14:val="none"/>
-        </w:rPr>
-        <w:t>ToS</w:t>
-      </w:r>
-      <w:proofErr w:type="spellEnd"/>
-      <w:r>
-        <w:rPr>
-          <w:rFonts w:eastAsia="Times New Roman" w:cstheme="minorHAnsi"/>
-          <w:color w:val="3A4145"/>
-          <w:spacing w:val="2"/>
-          <w:kern w:val="0"/>
-          <w14:ligatures w14:val="none"/>
-        </w:rPr>
-        <w:t xml:space="preserve"> or </w:t>
+        <w:t>If ToS or </w:t>
       </w:r>
       <w:r>
         <w:rPr>
@@ -659,13 +605,8 @@
         </w:numPr>
       </w:pPr>
       <w:r>
-        <w:t xml:space="preserve">(Automated) gathering of information from the </w:t>
-      </w:r>
-      <w:proofErr w:type="gramStart"/>
-      <w:r>
-        <w:t>web</w:t>
-      </w:r>
-      <w:proofErr w:type="gramEnd"/>
+        <w:t>(Automated) gathering of information from the web</w:t>
+      </w:r>
     </w:p>
     <w:p>
       <w:r>
@@ -693,15 +634,7 @@
         </w:numPr>
       </w:pPr>
       <w:r>
-        <w:t xml:space="preserve">For example, trying to get updated job offerings </w:t>
-      </w:r>
-      <w:proofErr w:type="gramStart"/>
-      <w:r>
-        <w:t>on a daily basis</w:t>
-      </w:r>
-      <w:proofErr w:type="gramEnd"/>
-      <w:r>
-        <w:t>. It would be troublesome and time consuming to go through the same process everyday if you were to do it manually.</w:t>
+        <w:t>For example, trying to get updated job offerings on a daily basis. It would be troublesome and time consuming to go through the same process everyday if you were to do it manually.</w:t>
       </w:r>
     </w:p>
     <w:p>
@@ -746,15 +679,7 @@
         <w:t xml:space="preserve"> </w:t>
       </w:r>
       <w:r>
-        <w:t xml:space="preserve">Websites are ever changing. Web scrapers built for a website </w:t>
-      </w:r>
-      <w:proofErr w:type="gramStart"/>
-      <w:r>
-        <w:t>have to</w:t>
-      </w:r>
-      <w:proofErr w:type="gramEnd"/>
-      <w:r>
-        <w:t xml:space="preserve"> be revamped once a website’s structure is updated. (i.e. the same script cannot be used once changes are made to the website’s structure.)</w:t>
+        <w:t>Websites are ever changing. Web scrapers built for a website have to be revamped once a website’s structure is updated. (i.e. the same script cannot be used once changes are made to the website’s structure.)</w:t>
       </w:r>
     </w:p>
     <w:p>
@@ -789,13 +714,8 @@
         </w:r>
       </w:hyperlink>
       <w:r>
-        <w:t xml:space="preserve"> to run scraping tests periodically to make sure your script is </w:t>
-      </w:r>
-      <w:proofErr w:type="gramStart"/>
-      <w:r>
-        <w:t>working</w:t>
-      </w:r>
-      <w:proofErr w:type="gramEnd"/>
+        <w:t xml:space="preserve"> to run scraping tests periodically to make sure your script is working</w:t>
+      </w:r>
     </w:p>
     <w:p>
       <w:r>
@@ -847,13 +767,8 @@
         </w:numPr>
       </w:pPr>
       <w:r>
-        <w:t xml:space="preserve">More stable than web scraping in general, as they made create to be consumed by programs rather than human </w:t>
-      </w:r>
-      <w:proofErr w:type="gramStart"/>
-      <w:r>
-        <w:t>eyes</w:t>
-      </w:r>
-      <w:proofErr w:type="gramEnd"/>
+        <w:t>More stable than web scraping in general, as they made create to be consumed by programs rather than human eyes</w:t>
+      </w:r>
     </w:p>
     <w:p>
       <w:pPr>
@@ -890,13 +805,8 @@
         </w:r>
       </w:hyperlink>
       <w:r>
-        <w:t xml:space="preserve"> to learn about data gathering and collection to enhance your </w:t>
-      </w:r>
-      <w:proofErr w:type="gramStart"/>
-      <w:r>
-        <w:t>knowledge</w:t>
-      </w:r>
-      <w:proofErr w:type="gramEnd"/>
+        <w:t xml:space="preserve"> to learn about data gathering and collection to enhance your knowledge</w:t>
+      </w:r>
     </w:p>
     <w:p>
       <w:pPr>
@@ -955,13 +865,8 @@
         </w:numPr>
       </w:pPr>
       <w:r>
-        <w:t xml:space="preserve">Explore the </w:t>
-      </w:r>
-      <w:proofErr w:type="gramStart"/>
-      <w:r>
-        <w:t>website</w:t>
-      </w:r>
-      <w:proofErr w:type="gramEnd"/>
+        <w:t>Explore the website</w:t>
+      </w:r>
     </w:p>
     <w:p>
       <w:pPr>
@@ -972,13 +877,8 @@
         </w:numPr>
       </w:pPr>
       <w:r>
-        <w:t xml:space="preserve">Click through the website to see all the different functions and pages there </w:t>
-      </w:r>
-      <w:proofErr w:type="gramStart"/>
-      <w:r>
-        <w:t>are</w:t>
-      </w:r>
-      <w:proofErr w:type="gramEnd"/>
+        <w:t>Click through the website to see all the different functions and pages there are</w:t>
+      </w:r>
     </w:p>
     <w:p>
       <w:pPr>
@@ -1075,18 +975,8 @@
           <w:color w:val="222222"/>
           <w:shd w:val="clear" w:color="auto" w:fill="FFFFFF"/>
         </w:rPr>
-        <w:t xml:space="preserve">that ends with .html is path to job description’s unique </w:t>
-      </w:r>
-      <w:proofErr w:type="gramStart"/>
-      <w:r>
-        <w:rPr>
-          <w:rFonts w:cstheme="minorHAnsi"/>
-          <w:color w:val="222222"/>
-          <w:shd w:val="clear" w:color="auto" w:fill="FFFFFF"/>
-        </w:rPr>
-        <w:t>resource</w:t>
-      </w:r>
-      <w:proofErr w:type="gramEnd"/>
+        <w:t>that ends with .html is path to job description’s unique resource</w:t>
+      </w:r>
     </w:p>
     <w:p>
       <w:pPr>
@@ -1105,16 +995,8 @@
         <w:rPr>
           <w:rFonts w:cstheme="minorHAnsi"/>
         </w:rPr>
-        <w:t xml:space="preserve">A lot of information present in the URL that the programmer can use to deduce what kind of data the particular page </w:t>
-      </w:r>
-      <w:proofErr w:type="gramStart"/>
-      <w:r>
-        <w:rPr>
-          <w:rFonts w:cstheme="minorHAnsi"/>
-        </w:rPr>
-        <w:t>contains</w:t>
-      </w:r>
-      <w:proofErr w:type="gramEnd"/>
+        <w:t>A lot of information present in the URL that the programmer can use to deduce what kind of data the particular page contains</w:t>
+      </w:r>
     </w:p>
     <w:p>
       <w:pPr>
@@ -1133,16 +1015,8 @@
         <w:rPr>
           <w:rFonts w:cstheme="minorHAnsi"/>
         </w:rPr>
-        <w:t xml:space="preserve">Some websites use query parameters to encode values that users would submit when performing a </w:t>
-      </w:r>
-      <w:proofErr w:type="gramStart"/>
-      <w:r>
-        <w:rPr>
-          <w:rFonts w:cstheme="minorHAnsi"/>
-        </w:rPr>
-        <w:t>search</w:t>
-      </w:r>
-      <w:proofErr w:type="gramEnd"/>
+        <w:t>Some websites use query parameters to encode values that users would submit when performing a search</w:t>
+      </w:r>
     </w:p>
     <w:p>
       <w:pPr>
@@ -1231,21 +1105,8 @@
         </w:numPr>
       </w:pPr>
       <w:r>
-        <w:t xml:space="preserve">Can pull data out of html and xml file, easier </w:t>
-      </w:r>
-      <w:proofErr w:type="spellStart"/>
-      <w:r>
-        <w:t>webscraping</w:t>
-      </w:r>
-      <w:proofErr w:type="spellEnd"/>
-      <w:r>
-        <w:t xml:space="preserve"> library and most suitable for </w:t>
-      </w:r>
-      <w:proofErr w:type="gramStart"/>
-      <w:r>
-        <w:t>beginners</w:t>
-      </w:r>
-      <w:proofErr w:type="gramEnd"/>
+        <w:t>Can pull data out of html and xml file, easier webscraping library and most suitable for beginners</w:t>
+      </w:r>
     </w:p>
     <w:p>
       <w:pPr>
@@ -1256,13 +1117,8 @@
         </w:numPr>
       </w:pPr>
       <w:r>
-        <w:t xml:space="preserve">Only need 2 libraries, request and </w:t>
-      </w:r>
-      <w:proofErr w:type="spellStart"/>
-      <w:r>
-        <w:t>beautifulsoup</w:t>
-      </w:r>
-      <w:proofErr w:type="spellEnd"/>
+        <w:t>Only need 2 libraries, request and beautifulsoup</w:t>
+      </w:r>
     </w:p>
     <w:p>
       <w:pPr>
@@ -1273,15 +1129,7 @@
         </w:numPr>
       </w:pPr>
       <w:r>
-        <w:t xml:space="preserve">No </w:t>
-      </w:r>
-      <w:proofErr w:type="spellStart"/>
-      <w:r>
-        <w:t>Javascript</w:t>
-      </w:r>
-      <w:proofErr w:type="spellEnd"/>
-      <w:r>
-        <w:t xml:space="preserve"> support</w:t>
+        <w:t>No Javascript support</w:t>
       </w:r>
     </w:p>
     <w:p>
@@ -1293,13 +1141,8 @@
         </w:numPr>
       </w:pPr>
       <w:r>
-        <w:t xml:space="preserve">Inefficient, complicated to transfer code between </w:t>
-      </w:r>
-      <w:proofErr w:type="gramStart"/>
-      <w:r>
-        <w:t>projects</w:t>
-      </w:r>
-      <w:proofErr w:type="gramEnd"/>
+        <w:t>Inefficient, complicated to transfer code between projects</w:t>
+      </w:r>
     </w:p>
     <w:p>
       <w:pPr>
@@ -1334,21 +1177,8 @@
         </w:numPr>
       </w:pPr>
       <w:r>
-        <w:t xml:space="preserve">Works with </w:t>
-      </w:r>
-      <w:proofErr w:type="spellStart"/>
-      <w:r>
-        <w:t>javascript</w:t>
-      </w:r>
-      <w:proofErr w:type="spellEnd"/>
-      <w:r>
-        <w:t xml:space="preserve">, one of the best libraries with </w:t>
-      </w:r>
-      <w:proofErr w:type="spellStart"/>
-      <w:r>
-        <w:t>Javascript</w:t>
-      </w:r>
-      <w:proofErr w:type="spellEnd"/>
+        <w:t>Works with javascript, one of the best libraries with Javascript</w:t>
+      </w:r>
     </w:p>
     <w:p>
       <w:pPr>
@@ -1359,13 +1189,44 @@
         </w:numPr>
       </w:pPr>
       <w:r>
-        <w:t xml:space="preserve">Easier to learn than </w:t>
-      </w:r>
-      <w:proofErr w:type="gramStart"/>
+        <w:t>Easier to learn than Scrapy</w:t>
+      </w:r>
+    </w:p>
+    <w:p>
+      <w:pPr>
+        <w:pStyle w:val="ListParagraph"/>
+        <w:numPr>
+          <w:ilvl w:val="1"/>
+          <w:numId w:val="1"/>
+        </w:numPr>
+      </w:pPr>
+      <w:r>
+        <w:t>Slow, web scraping with selenium is slower than http requests</w:t>
+      </w:r>
+    </w:p>
+    <w:p>
+      <w:pPr>
+        <w:pStyle w:val="ListParagraph"/>
+        <w:numPr>
+          <w:ilvl w:val="2"/>
+          <w:numId w:val="1"/>
+        </w:numPr>
+      </w:pPr>
+      <w:r>
+        <w:t>How slow?</w:t>
+      </w:r>
+    </w:p>
+    <w:p>
+      <w:pPr>
+        <w:pStyle w:val="ListParagraph"/>
+        <w:numPr>
+          <w:ilvl w:val="0"/>
+          <w:numId w:val="1"/>
+        </w:numPr>
+      </w:pPr>
       <w:r>
         <w:t>Scrapy</w:t>
       </w:r>
-      <w:proofErr w:type="gramEnd"/>
     </w:p>
     <w:p>
       <w:pPr>
@@ -1376,13 +1237,228 @@
         </w:numPr>
       </w:pPr>
       <w:r>
-        <w:t xml:space="preserve">Slow, web scraping with selenium is slower than http </w:t>
-      </w:r>
-      <w:proofErr w:type="gramStart"/>
-      <w:r>
-        <w:t>requests</w:t>
-      </w:r>
-      <w:proofErr w:type="gramEnd"/>
+        <w:t>Written completely in python</w:t>
+      </w:r>
+    </w:p>
+    <w:p>
+      <w:pPr>
+        <w:pStyle w:val="ListParagraph"/>
+        <w:numPr>
+          <w:ilvl w:val="1"/>
+          <w:numId w:val="1"/>
+        </w:numPr>
+      </w:pPr>
+      <w:r>
+        <w:t>Harder to learn than both beautiful soup and selenium</w:t>
+      </w:r>
+    </w:p>
+    <w:p>
+      <w:pPr>
+        <w:pStyle w:val="ListParagraph"/>
+        <w:numPr>
+          <w:ilvl w:val="1"/>
+          <w:numId w:val="1"/>
+        </w:numPr>
+      </w:pPr>
+      <w:r>
+        <w:t>Fast, don’t have to make requests one at a time</w:t>
+      </w:r>
+    </w:p>
+    <w:p>
+      <w:pPr>
+        <w:pStyle w:val="ListParagraph"/>
+        <w:numPr>
+          <w:ilvl w:val="1"/>
+          <w:numId w:val="1"/>
+        </w:numPr>
+      </w:pPr>
+      <w:r>
+        <w:t>Most complete framework in python, easier store data in databases</w:t>
+      </w:r>
+    </w:p>
+    <w:p>
+      <w:pPr>
+        <w:pStyle w:val="ListParagraph"/>
+        <w:numPr>
+          <w:ilvl w:val="0"/>
+          <w:numId w:val="1"/>
+        </w:numPr>
+      </w:pPr>
+      <w:r>
+        <w:t>Which is the best?</w:t>
+      </w:r>
+    </w:p>
+    <w:p>
+      <w:pPr>
+        <w:pStyle w:val="ListParagraph"/>
+        <w:numPr>
+          <w:ilvl w:val="1"/>
+          <w:numId w:val="1"/>
+        </w:numPr>
+      </w:pPr>
+      <w:r>
+        <w:t>Beautifulsoup is great for beginners</w:t>
+      </w:r>
+    </w:p>
+    <w:p>
+      <w:pPr>
+        <w:pStyle w:val="ListParagraph"/>
+        <w:numPr>
+          <w:ilvl w:val="1"/>
+          <w:numId w:val="1"/>
+        </w:numPr>
+      </w:pPr>
+      <w:r>
+        <w:t>Selenium is good for small Javascript projects where speed is not priority</w:t>
+      </w:r>
+    </w:p>
+    <w:p>
+      <w:pPr>
+        <w:pStyle w:val="ListParagraph"/>
+        <w:numPr>
+          <w:ilvl w:val="1"/>
+          <w:numId w:val="1"/>
+        </w:numPr>
+      </w:pPr>
+      <w:r>
+        <w:t>Scrapy is best for big projects where speed is a priority</w:t>
+      </w:r>
+    </w:p>
+    <w:p>
+      <w:r>
+        <w:t>Python basics for web scraping</w:t>
+      </w:r>
+    </w:p>
+    <w:p>
+      <w:pPr>
+        <w:pStyle w:val="ListParagraph"/>
+        <w:numPr>
+          <w:ilvl w:val="0"/>
+          <w:numId w:val="1"/>
+        </w:numPr>
+      </w:pPr>
+      <w:r>
+        <w:t>Lists</w:t>
+      </w:r>
+    </w:p>
+    <w:p>
+      <w:pPr>
+        <w:pStyle w:val="ListParagraph"/>
+        <w:numPr>
+          <w:ilvl w:val="1"/>
+          <w:numId w:val="1"/>
+        </w:numPr>
+      </w:pPr>
+      <w:r>
+        <w:t>0-based index</w:t>
+      </w:r>
+    </w:p>
+    <w:p>
+      <w:pPr>
+        <w:pStyle w:val="ListParagraph"/>
+        <w:numPr>
+          <w:ilvl w:val="1"/>
+          <w:numId w:val="1"/>
+        </w:numPr>
+      </w:pPr>
+      <w:r>
+        <w:t xml:space="preserve">Initialisation example: </w:t>
+      </w:r>
+      <w:r>
+        <w:t>states = ["California", "Texas", "Florida", "New York"]</w:t>
+      </w:r>
+    </w:p>
+    <w:p>
+      <w:pPr>
+        <w:pStyle w:val="ListParagraph"/>
+        <w:numPr>
+          <w:ilvl w:val="1"/>
+          <w:numId w:val="1"/>
+        </w:numPr>
+      </w:pPr>
+      <w:r>
+        <w:t>Access the each item with square-brackets: states[0] give you first item, states[-1] give you last item</w:t>
+      </w:r>
+    </w:p>
+    <w:p>
+      <w:pPr>
+        <w:pStyle w:val="ListParagraph"/>
+        <w:numPr>
+          <w:ilvl w:val="0"/>
+          <w:numId w:val="1"/>
+        </w:numPr>
+      </w:pPr>
+      <w:r>
+        <w:t>For loops</w:t>
+      </w:r>
+    </w:p>
+    <w:p>
+      <w:pPr>
+        <w:pStyle w:val="ListParagraph"/>
+        <w:numPr>
+          <w:ilvl w:val="1"/>
+          <w:numId w:val="1"/>
+        </w:numPr>
+      </w:pPr>
+      <w:r>
+        <w:t>E.g. for state in states:</w:t>
+      </w:r>
+    </w:p>
+    <w:p>
+      <w:pPr>
+        <w:ind w:left="1440" w:firstLine="720"/>
+      </w:pPr>
+      <w:r>
+        <w:t>print(states)</w:t>
+      </w:r>
+    </w:p>
+    <w:p>
+      <w:pPr>
+        <w:pStyle w:val="ListParagraph"/>
+        <w:numPr>
+          <w:ilvl w:val="1"/>
+          <w:numId w:val="1"/>
+        </w:numPr>
+      </w:pPr>
+      <w:r>
+        <w:t>Based on indentation, very important, state can be renamed to anything, it represents each item in the “states” list</w:t>
+      </w:r>
+    </w:p>
+    <w:p>
+      <w:pPr>
+        <w:pStyle w:val="ListParagraph"/>
+        <w:numPr>
+          <w:ilvl w:val="0"/>
+          <w:numId w:val="1"/>
+        </w:numPr>
+      </w:pPr>
+      <w:r>
+        <w:t>If conditions</w:t>
+      </w:r>
+    </w:p>
+    <w:p>
+      <w:pPr>
+        <w:pStyle w:val="ListParagraph"/>
+        <w:numPr>
+          <w:ilvl w:val="1"/>
+          <w:numId w:val="1"/>
+        </w:numPr>
+      </w:pPr>
+      <w:r>
+        <w:t>Example: If state == “Florida”:</w:t>
+      </w:r>
+    </w:p>
+    <w:p>
+      <w:pPr>
+        <w:pStyle w:val="ListParagraph"/>
+        <w:numPr>
+          <w:ilvl w:val="1"/>
+          <w:numId w:val="1"/>
+        </w:numPr>
+      </w:pPr>
+      <w:r>
+        <w:t>No need for brackets, and the end of the condition is represented by a colon.</w:t>
+      </w:r>
     </w:p>
     <w:p>
       <w:pPr>
@@ -1393,19 +1469,40 @@
         </w:numPr>
       </w:pPr>
       <w:r>
-        <w:t>How slow?</w:t>
-      </w:r>
-    </w:p>
-    <w:p>
-      <w:pPr>
-        <w:pStyle w:val="ListParagraph"/>
-        <w:numPr>
-          <w:ilvl w:val="0"/>
-          <w:numId w:val="1"/>
-        </w:numPr>
-      </w:pPr>
-      <w:r>
-        <w:t>Scrapy</w:t>
+        <w:t>What if you need more than 1 condition? &amp;&amp; and brackets?</w:t>
+      </w:r>
+    </w:p>
+    <w:p>
+      <w:pPr>
+        <w:pStyle w:val="ListParagraph"/>
+      </w:pPr>
+    </w:p>
+    <w:p>
+      <w:pPr>
+        <w:pStyle w:val="ListParagraph"/>
+      </w:pPr>
+    </w:p>
+    <w:p>
+      <w:pPr>
+        <w:pStyle w:val="ListParagraph"/>
+      </w:pPr>
+    </w:p>
+    <w:p>
+      <w:pPr>
+        <w:pStyle w:val="ListParagraph"/>
+      </w:pPr>
+    </w:p>
+    <w:p>
+      <w:pPr>
+        <w:pStyle w:val="ListParagraph"/>
+        <w:numPr>
+          <w:ilvl w:val="0"/>
+          <w:numId w:val="1"/>
+        </w:numPr>
+      </w:pPr>
+      <w:r>
+        <w:lastRenderedPageBreak/>
+        <w:t>Supporting data with python</w:t>
       </w:r>
     </w:p>
     <w:p>
@@ -1417,13 +1514,119 @@
         </w:numPr>
       </w:pPr>
       <w:r>
-        <w:t xml:space="preserve">Written completely in </w:t>
-      </w:r>
-      <w:proofErr w:type="gramStart"/>
-      <w:r>
-        <w:t>python</w:t>
-      </w:r>
-      <w:proofErr w:type="gramEnd"/>
+        <w:t>First method: with open(</w:t>
+      </w:r>
+      <w:r>
+        <w:t>‘filename’, ‘w’) as file1</w:t>
+      </w:r>
+    </w:p>
+    <w:p>
+      <w:pPr>
+        <w:pStyle w:val="ListParagraph"/>
+        <w:numPr>
+          <w:ilvl w:val="2"/>
+          <w:numId w:val="1"/>
+        </w:numPr>
+      </w:pPr>
+      <w:r>
+        <w:t>File1 refers to the whole ‘open’ operation</w:t>
+      </w:r>
+    </w:p>
+    <w:p>
+      <w:pPr>
+        <w:pStyle w:val="ListParagraph"/>
+        <w:numPr>
+          <w:ilvl w:val="2"/>
+          <w:numId w:val="1"/>
+        </w:numPr>
+      </w:pPr>
+      <w:r>
+        <w:t>Open -&gt; function that takes in a filename and a mode</w:t>
+      </w:r>
+    </w:p>
+    <w:p>
+      <w:pPr>
+        <w:pStyle w:val="ListParagraph"/>
+        <w:numPr>
+          <w:ilvl w:val="3"/>
+          <w:numId w:val="1"/>
+        </w:numPr>
+      </w:pPr>
+      <w:r>
+        <w:t>3 modes</w:t>
+      </w:r>
+    </w:p>
+    <w:p>
+      <w:pPr>
+        <w:pStyle w:val="ListParagraph"/>
+        <w:numPr>
+          <w:ilvl w:val="4"/>
+          <w:numId w:val="1"/>
+        </w:numPr>
+      </w:pPr>
+      <w:r>
+        <w:t xml:space="preserve">Write </w:t>
+      </w:r>
+      <w:r>
+        <w:t>(‘w’)</w:t>
+      </w:r>
+      <w:r>
+        <w:sym w:font="Wingdings" w:char="F0E0"/>
+      </w:r>
+      <w:r>
+        <w:t xml:space="preserve"> delete existing file content or create a new file with the name, if it does not already exist</w:t>
+      </w:r>
+      <w:r>
+        <w:t>. Then, allows you to write to the file</w:t>
+      </w:r>
+    </w:p>
+    <w:p>
+      <w:pPr>
+        <w:pStyle w:val="ListParagraph"/>
+        <w:numPr>
+          <w:ilvl w:val="5"/>
+          <w:numId w:val="1"/>
+        </w:numPr>
+      </w:pPr>
+      <w:r>
+        <w:t>File will be created in current directory</w:t>
+      </w:r>
+    </w:p>
+    <w:p>
+      <w:pPr>
+        <w:pStyle w:val="ListParagraph"/>
+        <w:numPr>
+          <w:ilvl w:val="4"/>
+          <w:numId w:val="1"/>
+        </w:numPr>
+      </w:pPr>
+      <w:r>
+        <w:t xml:space="preserve">Read </w:t>
+      </w:r>
+      <w:r>
+        <w:t>(‘r’)</w:t>
+      </w:r>
+      <w:r>
+        <w:sym w:font="Wingdings" w:char="F0E0"/>
+      </w:r>
+    </w:p>
+    <w:p>
+      <w:pPr>
+        <w:pStyle w:val="ListParagraph"/>
+        <w:numPr>
+          <w:ilvl w:val="4"/>
+          <w:numId w:val="1"/>
+        </w:numPr>
+      </w:pPr>
+      <w:r>
+        <w:t>Append</w:t>
+      </w:r>
+      <w:r>
+        <w:t xml:space="preserve"> (‘a’)</w:t>
+      </w:r>
+      <w:r>
+        <w:sym w:font="Wingdings" w:char="F0E0"/>
+      </w:r>
     </w:p>
     <w:p>
       <w:pPr>
@@ -1434,13 +1637,20 @@
         </w:numPr>
       </w:pPr>
       <w:r>
-        <w:t xml:space="preserve">Harder to learn than both beautiful soup and </w:t>
-      </w:r>
-      <w:proofErr w:type="gramStart"/>
-      <w:r>
-        <w:t>selenium</w:t>
-      </w:r>
-      <w:proofErr w:type="gramEnd"/>
+        <w:t>Second method: Using pandas</w:t>
+      </w:r>
+    </w:p>
+    <w:p>
+      <w:pPr>
+        <w:pStyle w:val="ListParagraph"/>
+        <w:numPr>
+          <w:ilvl w:val="0"/>
+          <w:numId w:val="1"/>
+        </w:numPr>
+      </w:pPr>
+      <w:r>
+        <w:t>Handling exception errors</w:t>
+      </w:r>
     </w:p>
     <w:p>
       <w:pPr>
@@ -1451,244 +1661,7 @@
         </w:numPr>
       </w:pPr>
       <w:r>
-        <w:t xml:space="preserve">Fast, don’t have to make requests one at a </w:t>
-      </w:r>
-      <w:proofErr w:type="gramStart"/>
-      <w:r>
-        <w:t>time</w:t>
-      </w:r>
-      <w:proofErr w:type="gramEnd"/>
-    </w:p>
-    <w:p>
-      <w:pPr>
-        <w:pStyle w:val="ListParagraph"/>
-        <w:numPr>
-          <w:ilvl w:val="1"/>
-          <w:numId w:val="1"/>
-        </w:numPr>
-      </w:pPr>
-      <w:r>
-        <w:t>Most complete framework in python, easier store data in databases</w:t>
-      </w:r>
-    </w:p>
-    <w:p>
-      <w:pPr>
-        <w:pStyle w:val="ListParagraph"/>
-        <w:numPr>
-          <w:ilvl w:val="0"/>
-          <w:numId w:val="1"/>
-        </w:numPr>
-      </w:pPr>
-      <w:r>
-        <w:t>Which is the best?</w:t>
-      </w:r>
-    </w:p>
-    <w:p>
-      <w:pPr>
-        <w:pStyle w:val="ListParagraph"/>
-        <w:numPr>
-          <w:ilvl w:val="1"/>
-          <w:numId w:val="1"/>
-        </w:numPr>
-      </w:pPr>
-      <w:proofErr w:type="spellStart"/>
-      <w:r>
-        <w:t>Beautifulsoup</w:t>
-      </w:r>
-      <w:proofErr w:type="spellEnd"/>
-      <w:r>
-        <w:t xml:space="preserve"> is great for </w:t>
-      </w:r>
-      <w:proofErr w:type="gramStart"/>
-      <w:r>
-        <w:t>beginners</w:t>
-      </w:r>
-      <w:proofErr w:type="gramEnd"/>
-    </w:p>
-    <w:p>
-      <w:pPr>
-        <w:pStyle w:val="ListParagraph"/>
-        <w:numPr>
-          <w:ilvl w:val="1"/>
-          <w:numId w:val="1"/>
-        </w:numPr>
-      </w:pPr>
-      <w:r>
-        <w:t xml:space="preserve">Selenium is good for small </w:t>
-      </w:r>
-      <w:proofErr w:type="spellStart"/>
-      <w:r>
-        <w:t>Javascript</w:t>
-      </w:r>
-      <w:proofErr w:type="spellEnd"/>
-      <w:r>
-        <w:t xml:space="preserve"> projects where speed is not </w:t>
-      </w:r>
-      <w:proofErr w:type="gramStart"/>
-      <w:r>
-        <w:t>priority</w:t>
-      </w:r>
-      <w:proofErr w:type="gramEnd"/>
-    </w:p>
-    <w:p>
-      <w:pPr>
-        <w:pStyle w:val="ListParagraph"/>
-        <w:numPr>
-          <w:ilvl w:val="1"/>
-          <w:numId w:val="1"/>
-        </w:numPr>
-      </w:pPr>
-      <w:r>
-        <w:t xml:space="preserve">Scrapy is best for big projects where speed is a </w:t>
-      </w:r>
-      <w:proofErr w:type="gramStart"/>
-      <w:r>
-        <w:t>priority</w:t>
-      </w:r>
-      <w:proofErr w:type="gramEnd"/>
-    </w:p>
-    <w:p>
-      <w:r>
-        <w:t>Python basics for web scraping</w:t>
-      </w:r>
-    </w:p>
-    <w:p>
-      <w:pPr>
-        <w:pStyle w:val="ListParagraph"/>
-        <w:numPr>
-          <w:ilvl w:val="0"/>
-          <w:numId w:val="1"/>
-        </w:numPr>
-      </w:pPr>
-      <w:r>
-        <w:t>Lists</w:t>
-      </w:r>
-    </w:p>
-    <w:p>
-      <w:pPr>
-        <w:pStyle w:val="ListParagraph"/>
-        <w:numPr>
-          <w:ilvl w:val="1"/>
-          <w:numId w:val="1"/>
-        </w:numPr>
-      </w:pPr>
-      <w:r>
-        <w:t>0-based index</w:t>
-      </w:r>
-    </w:p>
-    <w:p>
-      <w:pPr>
-        <w:pStyle w:val="ListParagraph"/>
-        <w:numPr>
-          <w:ilvl w:val="1"/>
-          <w:numId w:val="1"/>
-        </w:numPr>
-      </w:pPr>
-      <w:r>
-        <w:t xml:space="preserve">Initialisation example: </w:t>
-      </w:r>
-      <w:r>
-        <w:t>states = ["California", "Texas", "Florida", "New York"]</w:t>
-      </w:r>
-    </w:p>
-    <w:p>
-      <w:pPr>
-        <w:pStyle w:val="ListParagraph"/>
-        <w:numPr>
-          <w:ilvl w:val="1"/>
-          <w:numId w:val="1"/>
-        </w:numPr>
-      </w:pPr>
-      <w:r>
-        <w:t xml:space="preserve">Access the each item with square-brackets: </w:t>
-      </w:r>
-      <w:proofErr w:type="gramStart"/>
-      <w:r>
-        <w:t>states[</w:t>
-      </w:r>
-      <w:proofErr w:type="gramEnd"/>
-      <w:r>
-        <w:t>0] give you first item, states[-1] give you last item</w:t>
-      </w:r>
-    </w:p>
-    <w:p>
-      <w:pPr>
-        <w:pStyle w:val="ListParagraph"/>
-        <w:numPr>
-          <w:ilvl w:val="0"/>
-          <w:numId w:val="1"/>
-        </w:numPr>
-      </w:pPr>
-      <w:r>
-        <w:t>For loops</w:t>
-      </w:r>
-    </w:p>
-    <w:p>
-      <w:pPr>
-        <w:pStyle w:val="ListParagraph"/>
-        <w:numPr>
-          <w:ilvl w:val="1"/>
-          <w:numId w:val="1"/>
-        </w:numPr>
-      </w:pPr>
-      <w:r>
-        <w:t>E.g. for state in states:</w:t>
-      </w:r>
-    </w:p>
-    <w:p>
-      <w:pPr>
-        <w:ind w:left="1440" w:firstLine="720"/>
-      </w:pPr>
-      <w:r>
-        <w:t>print(states)</w:t>
-      </w:r>
-    </w:p>
-    <w:p>
-      <w:pPr>
-        <w:pStyle w:val="ListParagraph"/>
-        <w:numPr>
-          <w:ilvl w:val="1"/>
-          <w:numId w:val="1"/>
-        </w:numPr>
-      </w:pPr>
-      <w:r>
-        <w:t>Based on indentation, very important, state can be renamed to anything, it represents each item in the “states” list</w:t>
-      </w:r>
-    </w:p>
-    <w:p>
-      <w:pPr>
-        <w:pStyle w:val="ListParagraph"/>
-        <w:numPr>
-          <w:ilvl w:val="0"/>
-          <w:numId w:val="1"/>
-        </w:numPr>
-      </w:pPr>
-      <w:r>
-        <w:t>If conditions</w:t>
-      </w:r>
-    </w:p>
-    <w:p>
-      <w:pPr>
-        <w:pStyle w:val="ListParagraph"/>
-        <w:numPr>
-          <w:ilvl w:val="1"/>
-          <w:numId w:val="1"/>
-        </w:numPr>
-      </w:pPr>
-      <w:r>
-        <w:t>Example: If state == “Florida”:</w:t>
-      </w:r>
-    </w:p>
-    <w:p>
-      <w:pPr>
-        <w:pStyle w:val="ListParagraph"/>
-        <w:numPr>
-          <w:ilvl w:val="1"/>
-          <w:numId w:val="1"/>
-        </w:numPr>
-      </w:pPr>
-      <w:r>
-        <w:t>No need for brackets, and the end of the condition is represented by a colon.</w:t>
+        <w:t>‘Try-except’ statement</w:t>
       </w:r>
     </w:p>
     <w:p>
@@ -1700,17 +1673,70 @@
         </w:numPr>
       </w:pPr>
       <w:r>
-        <w:t>What if you need more than 1 condition? &amp;&amp; and brackets?</w:t>
-      </w:r>
-    </w:p>
-    <w:p>
-      <w:pPr>
-        <w:pStyle w:val="ListParagraph"/>
-        <w:numPr>
-          <w:ilvl w:val="1"/>
-          <w:numId w:val="1"/>
-        </w:numPr>
-      </w:pPr>
+        <w:t>Example:</w:t>
+      </w:r>
+    </w:p>
+    <w:p>
+      <w:pPr>
+        <w:pStyle w:val="ListParagraph"/>
+        <w:ind w:left="2160"/>
+      </w:pPr>
+      <w:r>
+        <w:t>Try:</w:t>
+      </w:r>
+    </w:p>
+    <w:p>
+      <w:pPr>
+        <w:pStyle w:val="ListParagraph"/>
+        <w:ind w:left="2160"/>
+      </w:pPr>
+      <w:r>
+        <w:tab/>
+        <w:t>Print(element/2)</w:t>
+      </w:r>
+    </w:p>
+    <w:p>
+      <w:pPr>
+        <w:pStyle w:val="ListParagraph"/>
+        <w:ind w:left="2160"/>
+      </w:pPr>
+      <w:r>
+        <w:t xml:space="preserve">Except: </w:t>
+      </w:r>
+    </w:p>
+    <w:p>
+      <w:pPr>
+        <w:pStyle w:val="ListParagraph"/>
+        <w:ind w:left="2160"/>
+      </w:pPr>
+      <w:r>
+        <w:tab/>
+        <w:t>Print(“Element is not a number”)</w:t>
+      </w:r>
+    </w:p>
+    <w:p>
+      <w:pPr>
+        <w:pStyle w:val="ListParagraph"/>
+        <w:numPr>
+          <w:ilvl w:val="2"/>
+          <w:numId w:val="1"/>
+        </w:numPr>
+      </w:pPr>
+      <w:r>
+        <w:t>Try will run when the code does not encounter an error</w:t>
+      </w:r>
+    </w:p>
+    <w:p>
+      <w:pPr>
+        <w:pStyle w:val="ListParagraph"/>
+        <w:numPr>
+          <w:ilvl w:val="2"/>
+          <w:numId w:val="1"/>
+        </w:numPr>
+      </w:pPr>
+      <w:r>
+        <w:t>Except will run when code runs into an error, so this will prevent the whole code from not working.</w:t>
+      </w:r>
     </w:p>
     <w:sectPr>
       <w:pgSz w:w="11906" w:h="16838"/>
@@ -2062,7 +2088,7 @@
         <w:rFonts w:ascii="Courier New" w:hAnsi="Courier New" w:cs="Courier New" w:hint="default"/>
       </w:rPr>
     </w:lvl>
-    <w:lvl w:ilvl="5" w:tplc="48090005" w:tentative="1">
+    <w:lvl w:ilvl="5" w:tplc="48090005">
       <w:start w:val="1"/>
       <w:numFmt w:val="bullet"/>
       <w:lvlText w:val=""/>

</xml_diff>